<commit_message>
exercice de synthèse ms project
</commit_message>
<xml_diff>
--- a/2 - Approche agile/4 - Ms Project/3 - Exercice MsProject - PERT.docx
+++ b/2 - Approche agile/4 - Ms Project/3 - Exercice MsProject - PERT.docx
@@ -7957,8 +7957,6 @@
         </w:rPr>
         <w:t>.</w:t>
       </w:r>
-      <w:bookmarkStart w:id="0" w:name="_GoBack"/>
-      <w:bookmarkEnd w:id="0"/>
     </w:p>
     <w:p>
       <w:pPr>
@@ -10712,6 +10710,8 @@
         </w:rPr>
         <w:t xml:space="preserve"> rectifiez si besoin.</w:t>
       </w:r>
+      <w:bookmarkStart w:id="0" w:name="_GoBack"/>
+      <w:bookmarkEnd w:id="0"/>
     </w:p>
     <w:p>
       <w:pPr>
@@ -11250,17 +11250,7 @@
           <w:sz w:val="20"/>
           <w:szCs w:val="20"/>
         </w:rPr>
-        <w:t>1</w:t>
-      </w:r>
-      <w:r>
-        <w:rPr>
-          <w:rFonts w:cs="Calibri"/>
-          <w:color w:val="000000"/>
-          <w:w w:val="103"/>
-          <w:sz w:val="20"/>
-          <w:szCs w:val="20"/>
-        </w:rPr>
-        <w:t>1</w:t>
+        <w:t>23</w:t>
       </w:r>
     </w:p>
     <w:p>

</xml_diff>